<commit_message>
Minor modification to years of experience
</commit_message>
<xml_diff>
--- a/Antony-Jayachandran-Resume.docx
+++ b/Antony-Jayachandran-Resume.docx
@@ -91,7 +91,21 @@
         <w:rPr>
           <w:rFonts w:ascii="Century Gothic" w:eastAsia="Century Gothic" w:hAnsi="Century Gothic" w:cs="Century Gothic"/>
         </w:rPr>
-        <w:t>Program manager with over 10 years of extensive experience in entire spectrum of technical project management, delivering high value and high visibility technology programs.</w:t>
+        <w:t>Program manager with over 10</w:t>
+      </w:r>
+      <w:r>
+        <w:rPr>
+          <w:rFonts w:ascii="Century Gothic" w:eastAsia="Century Gothic" w:hAnsi="Century Gothic" w:cs="Century Gothic"/>
+        </w:rPr>
+        <w:t>+</w:t>
+      </w:r>
+      <w:bookmarkStart w:id="0" w:name="_GoBack"/>
+      <w:bookmarkEnd w:id="0"/>
+      <w:r>
+        <w:rPr>
+          <w:rFonts w:ascii="Century Gothic" w:eastAsia="Century Gothic" w:hAnsi="Century Gothic" w:cs="Century Gothic"/>
+        </w:rPr>
+        <w:t xml:space="preserve"> years of extensive experience in entire spectrum of technical project management, delivering high value and high visibility technology programs.</w:t>
       </w:r>
       <w:r>
         <w:rPr>
@@ -2976,8 +2990,8 @@
                 <w:szCs w:val="22"/>
               </w:rPr>
             </w:pPr>
-            <w:bookmarkStart w:id="0" w:name="_30j0zll" w:colFirst="0" w:colLast="0"/>
-            <w:bookmarkEnd w:id="0"/>
+            <w:bookmarkStart w:id="1" w:name="_30j0zll" w:colFirst="0" w:colLast="0"/>
+            <w:bookmarkEnd w:id="1"/>
             <w:r>
               <w:rPr>
                 <w:rFonts w:ascii="Century Gothic" w:eastAsia="Century Gothic" w:hAnsi="Century Gothic" w:cs="Century Gothic"/>
@@ -3783,8 +3797,6 @@
         </w:rPr>
         <w:t>Bit Bucket</w:t>
       </w:r>
-      <w:bookmarkStart w:id="1" w:name="_GoBack"/>
-      <w:bookmarkEnd w:id="1"/>
     </w:p>
     <w:p>
       <w:pPr>

</xml_diff>